<commit_message>
Week 13 Deliverables updated
</commit_message>
<xml_diff>
--- a/Week 13 Deliverables/Project Report.docx
+++ b/Week 13 Deliverables/Project Report.docx
@@ -151,10 +151,17 @@
         <w:pStyle w:val="NormalWeb"/>
         <w:jc w:val="center"/>
         <w:rPr>
-          <w:sz w:val="56"/>
-          <w:szCs w:val="56"/>
-        </w:rPr>
-      </w:pPr>
+          <w:sz w:val="22"/>
+          <w:szCs w:val="22"/>
+        </w:rPr>
+      </w:pPr>
+      <w:r>
+        <w:rPr>
+          <w:sz w:val="22"/>
+          <w:szCs w:val="22"/>
+        </w:rPr>
+        <w:t>Group Name: The Data Doctors</w:t>
+      </w:r>
     </w:p>
     <w:p>
       <w:pPr>
@@ -250,103 +257,94 @@
           <w:rFonts w:ascii="Times New Roman" w:eastAsia="Times New Roman" w:hAnsi="Times New Roman"/>
           <w:sz w:val="24"/>
         </w:rPr>
-        <w:t>By:</w:t>
-      </w:r>
-    </w:p>
-    <w:p>
-      <w:pPr>
-        <w:spacing w:line="200" w:lineRule="exact"/>
+        <w:t>By</w:t>
+      </w:r>
+      <w:r>
         <w:rPr>
           <w:rFonts w:ascii="Times New Roman" w:eastAsia="Times New Roman" w:hAnsi="Times New Roman"/>
           <w:sz w:val="24"/>
         </w:rPr>
-      </w:pPr>
-      <w:r>
+        <w:t>:</w:t>
+      </w:r>
+    </w:p>
+    <w:p>
+      <w:pPr>
+        <w:spacing w:line="200" w:lineRule="exact"/>
         <w:rPr>
           <w:rFonts w:ascii="Times New Roman" w:eastAsia="Times New Roman" w:hAnsi="Times New Roman"/>
           <w:sz w:val="24"/>
         </w:rPr>
-        <w:t xml:space="preserve">Ashish </w:t>
-      </w:r>
-      <w:proofErr w:type="spellStart"/>
+      </w:pPr>
       <w:r>
         <w:rPr>
           <w:rFonts w:ascii="Times New Roman" w:eastAsia="Times New Roman" w:hAnsi="Times New Roman"/>
           <w:sz w:val="24"/>
         </w:rPr>
-        <w:t>Sasanapuri</w:t>
-      </w:r>
-      <w:proofErr w:type="spellEnd"/>
-    </w:p>
-    <w:p>
-      <w:pPr>
-        <w:spacing w:line="200" w:lineRule="exact"/>
+        <w:t xml:space="preserve">Ashish </w:t>
+      </w:r>
+      <w:proofErr w:type="spellStart"/>
+      <w:r>
         <w:rPr>
           <w:rFonts w:ascii="Times New Roman" w:eastAsia="Times New Roman" w:hAnsi="Times New Roman"/>
           <w:sz w:val="24"/>
         </w:rPr>
-      </w:pPr>
-      <w:r>
+        <w:t>Sasanapuri</w:t>
+      </w:r>
+      <w:proofErr w:type="spellEnd"/>
+    </w:p>
+    <w:p>
+      <w:pPr>
+        <w:spacing w:line="200" w:lineRule="exact"/>
         <w:rPr>
           <w:rFonts w:ascii="Times New Roman" w:eastAsia="Times New Roman" w:hAnsi="Times New Roman"/>
           <w:sz w:val="24"/>
         </w:rPr>
-        <w:t>Mohammad</w:t>
-      </w:r>
+      </w:pPr>
       <w:r>
         <w:rPr>
           <w:rFonts w:ascii="Times New Roman" w:eastAsia="Times New Roman" w:hAnsi="Times New Roman"/>
           <w:sz w:val="24"/>
         </w:rPr>
-        <w:t xml:space="preserve"> </w:t>
-      </w:r>
-      <w:proofErr w:type="spellStart"/>
+        <w:t>Mohammad</w:t>
+      </w:r>
       <w:r>
         <w:rPr>
           <w:rFonts w:ascii="Times New Roman" w:eastAsia="Times New Roman" w:hAnsi="Times New Roman"/>
           <w:sz w:val="24"/>
         </w:rPr>
-        <w:t>Shehzar</w:t>
-      </w:r>
-      <w:proofErr w:type="spellEnd"/>
+        <w:t xml:space="preserve"> </w:t>
+      </w:r>
+      <w:proofErr w:type="spellStart"/>
       <w:r>
         <w:rPr>
           <w:rFonts w:ascii="Times New Roman" w:eastAsia="Times New Roman" w:hAnsi="Times New Roman"/>
           <w:sz w:val="24"/>
         </w:rPr>
-        <w:t xml:space="preserve"> Khan</w:t>
-      </w:r>
-    </w:p>
-    <w:p>
-      <w:pPr>
-        <w:spacing w:line="200" w:lineRule="exact"/>
+        <w:t>Shehzar</w:t>
+      </w:r>
+      <w:proofErr w:type="spellEnd"/>
+      <w:r>
         <w:rPr>
           <w:rFonts w:ascii="Times New Roman" w:eastAsia="Times New Roman" w:hAnsi="Times New Roman"/>
           <w:sz w:val="24"/>
         </w:rPr>
-      </w:pPr>
-      <w:r>
+        <w:t xml:space="preserve"> Khan</w:t>
+      </w:r>
+    </w:p>
+    <w:p>
+      <w:pPr>
+        <w:spacing w:line="200" w:lineRule="exact"/>
         <w:rPr>
           <w:rFonts w:ascii="Times New Roman" w:eastAsia="Times New Roman" w:hAnsi="Times New Roman"/>
           <w:sz w:val="24"/>
         </w:rPr>
-        <w:t>Tomisin Abimbola Adeniyi</w:t>
-      </w:r>
-    </w:p>
-    <w:p>
-      <w:pPr>
-        <w:spacing w:line="200" w:lineRule="exact"/>
+      </w:pPr>
+      <w:r>
         <w:rPr>
           <w:rFonts w:ascii="Times New Roman" w:eastAsia="Times New Roman" w:hAnsi="Times New Roman"/>
           <w:sz w:val="24"/>
         </w:rPr>
-      </w:pPr>
-      <w:r>
-        <w:rPr>
-          <w:rFonts w:ascii="Times New Roman" w:eastAsia="Times New Roman" w:hAnsi="Times New Roman"/>
-          <w:sz w:val="24"/>
-        </w:rPr>
-        <w:t>Noah Gallego</w:t>
+        <w:t>Tomisin Abimbola Adeniyi</w:t>
       </w:r>
     </w:p>
     <w:p>
@@ -389,6 +387,30 @@
       <w:bookmarkStart w:id="2" w:name="_Toc113452454"/>
       <w:bookmarkStart w:id="3" w:name="_Toc113452743"/>
       <w:bookmarkStart w:id="4" w:name="_Toc113453235"/>
+    </w:p>
+    <w:p>
+      <w:pPr>
+        <w:rPr>
+          <w:rStyle w:val="Strong"/>
+          <w:rFonts w:eastAsiaTheme="majorEastAsia" w:cs="Times New Roman"/>
+          <w:b w:val="0"/>
+          <w:bCs w:val="0"/>
+          <w:sz w:val="32"/>
+          <w:szCs w:val="32"/>
+        </w:rPr>
+      </w:pPr>
+    </w:p>
+    <w:p>
+      <w:pPr>
+        <w:rPr>
+          <w:rStyle w:val="Strong"/>
+          <w:rFonts w:eastAsiaTheme="majorEastAsia" w:cs="Times New Roman"/>
+          <w:b w:val="0"/>
+          <w:bCs w:val="0"/>
+          <w:sz w:val="32"/>
+          <w:szCs w:val="32"/>
+        </w:rPr>
+      </w:pPr>
       <w:r>
         <w:rPr>
           <w:rStyle w:val="Strong"/>
@@ -5227,6 +5249,7 @@
         <w:jc w:val="both"/>
         <w:rPr>
           <w:rFonts w:ascii="Times New Roman" w:hAnsi="Times New Roman" w:cs="Times New Roman"/>
+          <w:lang w:val="en-GB"/>
         </w:rPr>
       </w:pPr>
       <w:r>
@@ -5873,6 +5896,7 @@
         </w:rPr>
         <w:t xml:space="preserve">, the majority of patients recorded are above 55 years of age and most </w:t>
       </w:r>
+      <w:proofErr w:type="gramStart"/>
       <w:r>
         <w:rPr>
           <w:rFonts w:ascii="Times New Roman" w:hAnsi="Times New Roman" w:cs="Times New Roman"/>
@@ -5881,6 +5905,7 @@
         </w:rPr>
         <w:t>Non-persistent</w:t>
       </w:r>
+      <w:proofErr w:type="gramEnd"/>
       <w:r>
         <w:rPr>
           <w:rFonts w:ascii="Times New Roman" w:hAnsi="Times New Roman" w:cs="Times New Roman"/>
@@ -6064,7 +6089,7 @@
           <w:noProof/>
         </w:rPr>
         <w:drawing>
-          <wp:inline distT="0" distB="0" distL="0" distR="0" wp14:anchorId="65357A38" wp14:editId="71CC115D">
+          <wp:inline distT="0" distB="0" distL="0" distR="0" wp14:anchorId="65357A38" wp14:editId="4C1D2A24">
             <wp:extent cx="4903717" cy="3247292"/>
             <wp:effectExtent l="0" t="0" r="0" b="0"/>
             <wp:docPr id="1037849851" name="Picture 3"/>
@@ -6380,6 +6405,7 @@
         </w:rPr>
         <w:t xml:space="preserve">. Majority of patients are </w:t>
       </w:r>
+      <w:proofErr w:type="gramStart"/>
       <w:r>
         <w:rPr>
           <w:rFonts w:ascii="Times New Roman" w:hAnsi="Times New Roman" w:cs="Times New Roman"/>
@@ -6388,6 +6414,7 @@
         </w:rPr>
         <w:t>Non-persistent</w:t>
       </w:r>
+      <w:proofErr w:type="gramEnd"/>
       <w:r>
         <w:rPr>
           <w:rFonts w:ascii="Times New Roman" w:hAnsi="Times New Roman" w:cs="Times New Roman"/>
@@ -6673,6 +6700,7 @@
         </w:rPr>
         <w:t xml:space="preserve"> patients is less as compared to </w:t>
       </w:r>
+      <w:proofErr w:type="gramStart"/>
       <w:r>
         <w:rPr>
           <w:rFonts w:ascii="Times New Roman" w:hAnsi="Times New Roman" w:cs="Times New Roman"/>
@@ -6681,6 +6709,7 @@
         </w:rPr>
         <w:t>Non-persistent</w:t>
       </w:r>
+      <w:proofErr w:type="gramEnd"/>
       <w:r>
         <w:rPr>
           <w:rFonts w:ascii="Times New Roman" w:hAnsi="Times New Roman" w:cs="Times New Roman"/>
@@ -6848,6 +6877,7 @@
         </w:rPr>
         <w:t xml:space="preserve">. Most of the patients who haven’t taken these tests majorly fall under </w:t>
       </w:r>
+      <w:proofErr w:type="gramStart"/>
       <w:r>
         <w:rPr>
           <w:rFonts w:ascii="Times New Roman" w:hAnsi="Times New Roman" w:cs="Times New Roman"/>
@@ -6856,6 +6886,7 @@
         </w:rPr>
         <w:t>Non-persistent</w:t>
       </w:r>
+      <w:proofErr w:type="gramEnd"/>
       <w:r>
         <w:rPr>
           <w:rFonts w:ascii="Times New Roman" w:hAnsi="Times New Roman" w:cs="Times New Roman"/>
@@ -7474,13 +7505,23 @@
         </w:rPr>
         <w:t xml:space="preserve">drugs are 2 or more drugs given to patients at the same time. The number of </w:t>
       </w:r>
+      <w:proofErr w:type="gramStart"/>
       <w:r>
         <w:rPr>
           <w:rFonts w:ascii="Times New Roman" w:hAnsi="Times New Roman" w:cs="Times New Roman"/>
           <w:b/>
           <w:bCs/>
         </w:rPr>
-        <w:t xml:space="preserve">Non-persistent </w:t>
+        <w:t>Non-persistent</w:t>
+      </w:r>
+      <w:proofErr w:type="gramEnd"/>
+      <w:r>
+        <w:rPr>
+          <w:rFonts w:ascii="Times New Roman" w:hAnsi="Times New Roman" w:cs="Times New Roman"/>
+          <w:b/>
+          <w:bCs/>
+        </w:rPr>
+        <w:t xml:space="preserve"> </w:t>
       </w:r>
       <w:r>
         <w:rPr>
@@ -8272,9 +8313,19 @@
           <w:i/>
           <w:iCs/>
         </w:rPr>
-        <w:t>Healthcare_final.ipynb</w:t>
+        <w:t>Healthcare_</w:t>
+      </w:r>
+      <w:proofErr w:type="gramStart"/>
+      <w:r>
+        <w:rPr>
+          <w:rFonts w:ascii="Times New Roman" w:hAnsi="Times New Roman" w:cs="Times New Roman"/>
+          <w:i/>
+          <w:iCs/>
+        </w:rPr>
+        <w:t>final.ipynb</w:t>
       </w:r>
       <w:proofErr w:type="spellEnd"/>
+      <w:proofErr w:type="gramEnd"/>
       <w:r>
         <w:rPr>
           <w:rFonts w:ascii="Times New Roman" w:hAnsi="Times New Roman" w:cs="Times New Roman"/>
@@ -11363,6 +11414,7 @@
   <w:style w:type="character" w:default="1" w:styleId="DefaultParagraphFont">
     <w:name w:val="Default Paragraph Font"/>
     <w:uiPriority w:val="1"/>
+    <w:semiHidden/>
     <w:unhideWhenUsed/>
   </w:style>
   <w:style w:type="table" w:default="1" w:styleId="TableNormal">

</xml_diff>